<commit_message>
Adicionando mais um item
</commit_message>
<xml_diff>
--- a/cursos - 2022/JMS e ActiveMQ Mensageria com Java/aulas/Recebendo mensagens com MessageListener.DOCX
+++ b/cursos - 2022/JMS e ActiveMQ Mensageria com Java/aulas/Recebendo mensagens com MessageListener.DOCX
@@ -52,7 +52,51 @@
           <w:szCs w:val="27"/>
           <w:lang w:eastAsia="pt-BR"/>
         </w:rPr>
-        <w:t>O problema que encontramos no último capítulo, é que nosso sistema recebia apenas uma mensagem e encerrava o seu funcionamento, e não é isso que queremos. Nos esperamos que ele fique escutando o tempo todo por mensagens, e para isso , devemos cadastrar um novo objeto no nosso consumer, com o responsabilidade de tratar as mensagens que recebemos.</w:t>
+        <w:t xml:space="preserve">O problema que encontramos no último capítulo, é que nosso sistema recebia apenas uma mensagem e encerrava o seu funcionamento, e não é isso que queremos. </w:t>
+      </w:r>
+      <w:proofErr w:type="spellStart"/>
+      <w:r>
+        <w:rPr>
+          <w:rFonts w:ascii="Source Serif Pro" w:eastAsia="Times New Roman" w:hAnsi="Source Serif Pro" w:cs="Times New Roman"/>
+          <w:color w:val="3D464D"/>
+          <w:sz w:val="27"/>
+          <w:szCs w:val="27"/>
+          <w:lang w:eastAsia="pt-BR"/>
+        </w:rPr>
+        <w:t>Nos</w:t>
+      </w:r>
+      <w:proofErr w:type="spellEnd"/>
+      <w:r>
+        <w:rPr>
+          <w:rFonts w:ascii="Source Serif Pro" w:eastAsia="Times New Roman" w:hAnsi="Source Serif Pro" w:cs="Times New Roman"/>
+          <w:color w:val="3D464D"/>
+          <w:sz w:val="27"/>
+          <w:szCs w:val="27"/>
+          <w:lang w:eastAsia="pt-BR"/>
+        </w:rPr>
+        <w:t xml:space="preserve"> esperamos que ele fique escutando o tempo todo por mensagens, e para isso , devemos cadastrar um novo objeto no nosso </w:t>
+      </w:r>
+      <w:proofErr w:type="spellStart"/>
+      <w:r>
+        <w:rPr>
+          <w:rFonts w:ascii="Source Serif Pro" w:eastAsia="Times New Roman" w:hAnsi="Source Serif Pro" w:cs="Times New Roman"/>
+          <w:color w:val="3D464D"/>
+          <w:sz w:val="27"/>
+          <w:szCs w:val="27"/>
+          <w:lang w:eastAsia="pt-BR"/>
+        </w:rPr>
+        <w:t>consumer</w:t>
+      </w:r>
+      <w:proofErr w:type="spellEnd"/>
+      <w:r>
+        <w:rPr>
+          <w:rFonts w:ascii="Source Serif Pro" w:eastAsia="Times New Roman" w:hAnsi="Source Serif Pro" w:cs="Times New Roman"/>
+          <w:color w:val="3D464D"/>
+          <w:sz w:val="27"/>
+          <w:szCs w:val="27"/>
+          <w:lang w:eastAsia="pt-BR"/>
+        </w:rPr>
+        <w:t>, com o responsabilidade de tratar as mensagens que recebemos.</w:t>
       </w:r>
     </w:p>
     <w:p>
@@ -77,6 +121,7 @@
         </w:rPr>
         <w:t>Para manter a separação de responsabilidades, vamos fazer com o que </w:t>
       </w:r>
+      <w:proofErr w:type="spellStart"/>
       <w:r>
         <w:rPr>
           <w:rFonts w:ascii="Courier New" w:eastAsia="Times New Roman" w:hAnsi="Courier New" w:cs="Courier New"/>
@@ -88,6 +133,7 @@
         </w:rPr>
         <w:t>Consumer</w:t>
       </w:r>
+      <w:proofErr w:type="spellEnd"/>
       <w:r>
         <w:rPr>
           <w:rFonts w:ascii="Source Serif Pro" w:eastAsia="Times New Roman" w:hAnsi="Source Serif Pro" w:cs="Times New Roman"/>
@@ -98,6 +144,7 @@
         </w:rPr>
         <w:t> delegue o tratamento das mensagens para um objeto da interface </w:t>
       </w:r>
+      <w:proofErr w:type="spellStart"/>
       <w:r>
         <w:rPr>
           <w:rFonts w:ascii="Courier New" w:eastAsia="Times New Roman" w:hAnsi="Courier New" w:cs="Courier New"/>
@@ -109,6 +156,7 @@
         </w:rPr>
         <w:t>MessageListener</w:t>
       </w:r>
+      <w:proofErr w:type="spellEnd"/>
       <w:r>
         <w:rPr>
           <w:rFonts w:ascii="Source Serif Pro" w:eastAsia="Times New Roman" w:hAnsi="Source Serif Pro" w:cs="Times New Roman"/>
@@ -150,6 +198,7 @@
           <w:lang w:eastAsia="pt-BR"/>
         </w:rPr>
       </w:pPr>
+      <w:proofErr w:type="spellStart"/>
       <w:r>
         <w:rPr>
           <w:rFonts w:ascii="Courier New" w:eastAsia="Times New Roman" w:hAnsi="Courier New" w:cs="Courier New"/>
@@ -180,6 +229,7 @@
         </w:rPr>
         <w:t>setMessageListener</w:t>
       </w:r>
+      <w:proofErr w:type="spellEnd"/>
       <w:r>
         <w:rPr>
           <w:rFonts w:ascii="Courier New" w:eastAsia="Times New Roman" w:hAnsi="Courier New" w:cs="Courier New"/>
@@ -223,6 +273,7 @@
         </w:rPr>
         <w:t>E para usar esta interface, vamos utilizar uma classe anônima </w:t>
       </w:r>
+      <w:proofErr w:type="spellStart"/>
       <w:r>
         <w:rPr>
           <w:rFonts w:ascii="Courier New" w:eastAsia="Times New Roman" w:hAnsi="Courier New" w:cs="Courier New"/>
@@ -234,6 +285,7 @@
         </w:rPr>
         <w:t>MessageListener</w:t>
       </w:r>
+      <w:proofErr w:type="spellEnd"/>
       <w:r>
         <w:rPr>
           <w:rFonts w:ascii="Source Serif Pro" w:eastAsia="Times New Roman" w:hAnsi="Source Serif Pro" w:cs="Times New Roman"/>
@@ -275,6 +327,7 @@
           <w:lang w:eastAsia="pt-BR"/>
         </w:rPr>
       </w:pPr>
+      <w:proofErr w:type="spellStart"/>
       <w:r>
         <w:rPr>
           <w:rFonts w:ascii="Courier New" w:eastAsia="Times New Roman" w:hAnsi="Courier New" w:cs="Courier New"/>
@@ -305,6 +358,7 @@
         </w:rPr>
         <w:t>setMessageListener</w:t>
       </w:r>
+      <w:proofErr w:type="spellEnd"/>
       <w:r>
         <w:rPr>
           <w:rFonts w:ascii="Courier New" w:eastAsia="Times New Roman" w:hAnsi="Courier New" w:cs="Courier New"/>
@@ -335,6 +389,7 @@
         </w:rPr>
         <w:t xml:space="preserve"> </w:t>
       </w:r>
+      <w:proofErr w:type="spellStart"/>
       <w:r>
         <w:rPr>
           <w:rFonts w:ascii="Courier New" w:eastAsia="Times New Roman" w:hAnsi="Courier New" w:cs="Courier New"/>
@@ -345,6 +400,7 @@
         </w:rPr>
         <w:t>MessageListener</w:t>
       </w:r>
+      <w:proofErr w:type="spellEnd"/>
       <w:r>
         <w:rPr>
           <w:rFonts w:ascii="Courier New" w:eastAsia="Times New Roman" w:hAnsi="Courier New" w:cs="Courier New"/>
@@ -450,6 +506,7 @@
         </w:rPr>
         <w:t>E nesta classe devemos implementar o método chamado </w:t>
       </w:r>
+      <w:proofErr w:type="spellStart"/>
       <w:r>
         <w:rPr>
           <w:rFonts w:ascii="Courier New" w:eastAsia="Times New Roman" w:hAnsi="Courier New" w:cs="Courier New"/>
@@ -461,6 +518,7 @@
         </w:rPr>
         <w:t>onMessage</w:t>
       </w:r>
+      <w:proofErr w:type="spellEnd"/>
       <w:r>
         <w:rPr>
           <w:rFonts w:ascii="Source Serif Pro" w:eastAsia="Times New Roman" w:hAnsi="Source Serif Pro" w:cs="Times New Roman"/>
@@ -502,6 +560,7 @@
           <w:lang w:eastAsia="pt-BR"/>
         </w:rPr>
       </w:pPr>
+      <w:proofErr w:type="spellStart"/>
       <w:r>
         <w:rPr>
           <w:rFonts w:ascii="Courier New" w:eastAsia="Times New Roman" w:hAnsi="Courier New" w:cs="Courier New"/>
@@ -532,6 +591,7 @@
         </w:rPr>
         <w:t>setMessageListener</w:t>
       </w:r>
+      <w:proofErr w:type="spellEnd"/>
       <w:r>
         <w:rPr>
           <w:rFonts w:ascii="Courier New" w:eastAsia="Times New Roman" w:hAnsi="Courier New" w:cs="Courier New"/>
@@ -562,6 +622,7 @@
         </w:rPr>
         <w:t xml:space="preserve"> </w:t>
       </w:r>
+      <w:proofErr w:type="spellStart"/>
       <w:r>
         <w:rPr>
           <w:rFonts w:ascii="Courier New" w:eastAsia="Times New Roman" w:hAnsi="Courier New" w:cs="Courier New"/>
@@ -572,6 +633,7 @@
         </w:rPr>
         <w:t>MessageListener</w:t>
       </w:r>
+      <w:proofErr w:type="spellEnd"/>
       <w:r>
         <w:rPr>
           <w:rFonts w:ascii="Courier New" w:eastAsia="Times New Roman" w:hAnsi="Courier New" w:cs="Courier New"/>
@@ -705,6 +767,7 @@
         </w:rPr>
         <w:t xml:space="preserve">    </w:t>
       </w:r>
+      <w:proofErr w:type="spellStart"/>
       <w:r>
         <w:rPr>
           <w:rFonts w:ascii="Courier New" w:eastAsia="Times New Roman" w:hAnsi="Courier New" w:cs="Courier New"/>
@@ -715,6 +778,7 @@
         </w:rPr>
         <w:t>public</w:t>
       </w:r>
+      <w:proofErr w:type="spellEnd"/>
       <w:r>
         <w:rPr>
           <w:rFonts w:ascii="Courier New" w:eastAsia="Times New Roman" w:hAnsi="Courier New" w:cs="Courier New"/>
@@ -725,6 +789,7 @@
         </w:rPr>
         <w:t xml:space="preserve"> </w:t>
       </w:r>
+      <w:proofErr w:type="spellStart"/>
       <w:r>
         <w:rPr>
           <w:rFonts w:ascii="Courier New" w:eastAsia="Times New Roman" w:hAnsi="Courier New" w:cs="Courier New"/>
@@ -735,16 +800,29 @@
         </w:rPr>
         <w:t>void</w:t>
       </w:r>
-      <w:r>
-        <w:rPr>
-          <w:rFonts w:ascii="Courier New" w:eastAsia="Times New Roman" w:hAnsi="Courier New" w:cs="Courier New"/>
-          <w:color w:val="3D464D"/>
-          <w:sz w:val="20"/>
-          <w:szCs w:val="20"/>
-          <w:lang w:eastAsia="pt-BR"/>
-        </w:rPr>
-        <w:t xml:space="preserve"> onMessage</w:t>
-      </w:r>
+      <w:proofErr w:type="spellEnd"/>
+      <w:r>
+        <w:rPr>
+          <w:rFonts w:ascii="Courier New" w:eastAsia="Times New Roman" w:hAnsi="Courier New" w:cs="Courier New"/>
+          <w:color w:val="3D464D"/>
+          <w:sz w:val="20"/>
+          <w:szCs w:val="20"/>
+          <w:lang w:eastAsia="pt-BR"/>
+        </w:rPr>
+        <w:t xml:space="preserve"> </w:t>
+      </w:r>
+      <w:proofErr w:type="spellStart"/>
+      <w:r>
+        <w:rPr>
+          <w:rFonts w:ascii="Courier New" w:eastAsia="Times New Roman" w:hAnsi="Courier New" w:cs="Courier New"/>
+          <w:color w:val="3D464D"/>
+          <w:sz w:val="20"/>
+          <w:szCs w:val="20"/>
+          <w:lang w:eastAsia="pt-BR"/>
+        </w:rPr>
+        <w:t>onMessage</w:t>
+      </w:r>
+      <w:proofErr w:type="spellEnd"/>
       <w:r>
         <w:rPr>
           <w:rFonts w:ascii="Courier New" w:eastAsia="Times New Roman" w:hAnsi="Courier New" w:cs="Courier New"/>
@@ -826,6 +904,7 @@
         </w:rPr>
         <w:t xml:space="preserve">        </w:t>
       </w:r>
+      <w:proofErr w:type="spellStart"/>
       <w:r>
         <w:rPr>
           <w:rFonts w:ascii="Courier New" w:eastAsia="Times New Roman" w:hAnsi="Courier New" w:cs="Courier New"/>
@@ -876,6 +955,7 @@
         </w:rPr>
         <w:t>println</w:t>
       </w:r>
+      <w:proofErr w:type="spellEnd"/>
       <w:r>
         <w:rPr>
           <w:rFonts w:ascii="Courier New" w:eastAsia="Times New Roman" w:hAnsi="Courier New" w:cs="Courier New"/>
@@ -1052,6 +1132,7 @@
         </w:rPr>
         <w:t>Removendo a linha </w:t>
       </w:r>
+      <w:proofErr w:type="spellStart"/>
       <w:r>
         <w:rPr>
           <w:rFonts w:ascii="Courier New" w:eastAsia="Times New Roman" w:hAnsi="Courier New" w:cs="Courier New"/>
@@ -1061,18 +1142,9 @@
           <w:shd w:val="clear" w:color="auto" w:fill="F0F3F5"/>
           <w:lang w:eastAsia="pt-BR"/>
         </w:rPr>
-        <w:t>System.out.println("Recebendo msg: " + message");</w:t>
-      </w:r>
-      <w:r>
-        <w:rPr>
-          <w:rFonts w:ascii="Source Serif Pro" w:eastAsia="Times New Roman" w:hAnsi="Source Serif Pro" w:cs="Times New Roman"/>
-          <w:color w:val="3D464D"/>
-          <w:sz w:val="27"/>
-          <w:szCs w:val="27"/>
-          <w:lang w:eastAsia="pt-BR"/>
-        </w:rPr>
-        <w:t>, podemos ir na página de envio de mensagens do ActiveMQ testar que o nosso método </w:t>
-      </w:r>
+        <w:t>System.out.println</w:t>
+      </w:r>
+      <w:proofErr w:type="spellEnd"/>
       <w:r>
         <w:rPr>
           <w:rFonts w:ascii="Courier New" w:eastAsia="Times New Roman" w:hAnsi="Courier New" w:cs="Courier New"/>
@@ -1082,8 +1154,53 @@
           <w:shd w:val="clear" w:color="auto" w:fill="F0F3F5"/>
           <w:lang w:eastAsia="pt-BR"/>
         </w:rPr>
+        <w:t>("Recebendo msg: " + message");</w:t>
+      </w:r>
+      <w:r>
+        <w:rPr>
+          <w:rFonts w:ascii="Source Serif Pro" w:eastAsia="Times New Roman" w:hAnsi="Source Serif Pro" w:cs="Times New Roman"/>
+          <w:color w:val="3D464D"/>
+          <w:sz w:val="27"/>
+          <w:szCs w:val="27"/>
+          <w:lang w:eastAsia="pt-BR"/>
+        </w:rPr>
+        <w:t xml:space="preserve">, podemos ir na página de envio de mensagens do </w:t>
+      </w:r>
+      <w:proofErr w:type="spellStart"/>
+      <w:r>
+        <w:rPr>
+          <w:rFonts w:ascii="Source Serif Pro" w:eastAsia="Times New Roman" w:hAnsi="Source Serif Pro" w:cs="Times New Roman"/>
+          <w:color w:val="3D464D"/>
+          <w:sz w:val="27"/>
+          <w:szCs w:val="27"/>
+          <w:lang w:eastAsia="pt-BR"/>
+        </w:rPr>
+        <w:t>ActiveMQ</w:t>
+      </w:r>
+      <w:proofErr w:type="spellEnd"/>
+      <w:r>
+        <w:rPr>
+          <w:rFonts w:ascii="Source Serif Pro" w:eastAsia="Times New Roman" w:hAnsi="Source Serif Pro" w:cs="Times New Roman"/>
+          <w:color w:val="3D464D"/>
+          <w:sz w:val="27"/>
+          <w:szCs w:val="27"/>
+          <w:lang w:eastAsia="pt-BR"/>
+        </w:rPr>
+        <w:t xml:space="preserve"> testar que o nosso método </w:t>
+      </w:r>
+      <w:proofErr w:type="spellStart"/>
+      <w:r>
+        <w:rPr>
+          <w:rFonts w:ascii="Courier New" w:eastAsia="Times New Roman" w:hAnsi="Courier New" w:cs="Courier New"/>
+          <w:color w:val="3D464D"/>
+          <w:sz w:val="23"/>
+          <w:szCs w:val="23"/>
+          <w:shd w:val="clear" w:color="auto" w:fill="F0F3F5"/>
+          <w:lang w:eastAsia="pt-BR"/>
+        </w:rPr>
         <w:t>onMessage</w:t>
       </w:r>
+      <w:proofErr w:type="spellEnd"/>
       <w:r>
         <w:rPr>
           <w:rFonts w:ascii="Source Serif Pro" w:eastAsia="Times New Roman" w:hAnsi="Source Serif Pro" w:cs="Times New Roman"/>
@@ -1220,6 +1337,7 @@
           <w:lang w:eastAsia="pt-BR"/>
         </w:rPr>
       </w:pPr>
+      <w:proofErr w:type="spellStart"/>
       <w:r>
         <w:rPr>
           <w:rFonts w:ascii="Courier New" w:eastAsia="Times New Roman" w:hAnsi="Courier New" w:cs="Courier New"/>
@@ -1230,6 +1348,7 @@
         </w:rPr>
         <w:t>ActiveMQTextMessage</w:t>
       </w:r>
+      <w:proofErr w:type="spellEnd"/>
       <w:r>
         <w:rPr>
           <w:rFonts w:ascii="Courier New" w:eastAsia="Times New Roman" w:hAnsi="Courier New" w:cs="Courier New"/>
@@ -1250,15 +1369,27 @@
         </w:rPr>
         <w:t>{</w:t>
       </w:r>
-      <w:r>
-        <w:rPr>
-          <w:rFonts w:ascii="Courier New" w:eastAsia="Times New Roman" w:hAnsi="Courier New" w:cs="Courier New"/>
-          <w:color w:val="3D464D"/>
-          <w:sz w:val="20"/>
-          <w:szCs w:val="20"/>
-          <w:lang w:eastAsia="pt-BR"/>
-        </w:rPr>
-        <w:t xml:space="preserve">commandId </w:t>
+      <w:proofErr w:type="spellStart"/>
+      <w:r>
+        <w:rPr>
+          <w:rFonts w:ascii="Courier New" w:eastAsia="Times New Roman" w:hAnsi="Courier New" w:cs="Courier New"/>
+          <w:color w:val="3D464D"/>
+          <w:sz w:val="20"/>
+          <w:szCs w:val="20"/>
+          <w:lang w:eastAsia="pt-BR"/>
+        </w:rPr>
+        <w:t>commandId</w:t>
+      </w:r>
+      <w:proofErr w:type="spellEnd"/>
+      <w:r>
+        <w:rPr>
+          <w:rFonts w:ascii="Courier New" w:eastAsia="Times New Roman" w:hAnsi="Courier New" w:cs="Courier New"/>
+          <w:color w:val="3D464D"/>
+          <w:sz w:val="20"/>
+          <w:szCs w:val="20"/>
+          <w:lang w:eastAsia="pt-BR"/>
+        </w:rPr>
+        <w:t xml:space="preserve"> </w:t>
       </w:r>
       <w:r>
         <w:rPr>
@@ -1358,7 +1489,29 @@
           <w:szCs w:val="20"/>
           <w:lang w:eastAsia="pt-BR"/>
         </w:rPr>
-        <w:t xml:space="preserve"> messageId </w:t>
+        <w:t xml:space="preserve"> </w:t>
+      </w:r>
+      <w:proofErr w:type="spellStart"/>
+      <w:r>
+        <w:rPr>
+          <w:rFonts w:ascii="Courier New" w:eastAsia="Times New Roman" w:hAnsi="Courier New" w:cs="Courier New"/>
+          <w:color w:val="3D464D"/>
+          <w:sz w:val="20"/>
+          <w:szCs w:val="20"/>
+          <w:lang w:eastAsia="pt-BR"/>
+        </w:rPr>
+        <w:t>messageId</w:t>
+      </w:r>
+      <w:proofErr w:type="spellEnd"/>
+      <w:r>
+        <w:rPr>
+          <w:rFonts w:ascii="Courier New" w:eastAsia="Times New Roman" w:hAnsi="Courier New" w:cs="Courier New"/>
+          <w:color w:val="3D464D"/>
+          <w:sz w:val="20"/>
+          <w:szCs w:val="20"/>
+          <w:lang w:eastAsia="pt-BR"/>
+        </w:rPr>
+        <w:t xml:space="preserve"> </w:t>
       </w:r>
       <w:r>
         <w:rPr>
@@ -1447,6 +1600,7 @@
           <w:lang w:eastAsia="pt-BR"/>
         </w:rPr>
       </w:pPr>
+      <w:proofErr w:type="spellStart"/>
       <w:r>
         <w:rPr>
           <w:rFonts w:ascii="Open Sans" w:eastAsia="Times New Roman" w:hAnsi="Open Sans" w:cs="Open Sans"/>
@@ -1458,7 +1612,21 @@
           <w:szCs w:val="30"/>
           <w:lang w:eastAsia="pt-BR"/>
         </w:rPr>
-        <w:t>Subinterfaces da Message</w:t>
+        <w:t>Subinterfaces</w:t>
+      </w:r>
+      <w:proofErr w:type="spellEnd"/>
+      <w:r>
+        <w:rPr>
+          <w:rFonts w:ascii="Open Sans" w:eastAsia="Times New Roman" w:hAnsi="Open Sans" w:cs="Open Sans"/>
+          <w:b/>
+          <w:bCs/>
+          <w:color w:val="3D464D"/>
+          <w:spacing w:val="-8"/>
+          <w:sz w:val="30"/>
+          <w:szCs w:val="30"/>
+          <w:lang w:eastAsia="pt-BR"/>
+        </w:rPr>
+        <w:t xml:space="preserve"> da Message</w:t>
       </w:r>
     </w:p>
     <w:p>
@@ -1481,7 +1649,29 @@
           <w:szCs w:val="27"/>
           <w:lang w:eastAsia="pt-BR"/>
         </w:rPr>
-        <w:t>Isto ocorre pois estamos usando a interface Message, que possui subinterfaces mais específicas, que podemos utilizar para pegar o texto da mensagem mais diretamente.</w:t>
+        <w:t xml:space="preserve">Isto ocorre pois estamos usando a interface Message, que possui </w:t>
+      </w:r>
+      <w:proofErr w:type="spellStart"/>
+      <w:r>
+        <w:rPr>
+          <w:rFonts w:ascii="Source Serif Pro" w:eastAsia="Times New Roman" w:hAnsi="Source Serif Pro" w:cs="Times New Roman"/>
+          <w:color w:val="3D464D"/>
+          <w:sz w:val="27"/>
+          <w:szCs w:val="27"/>
+          <w:lang w:eastAsia="pt-BR"/>
+        </w:rPr>
+        <w:t>subinterfaces</w:t>
+      </w:r>
+      <w:proofErr w:type="spellEnd"/>
+      <w:r>
+        <w:rPr>
+          <w:rFonts w:ascii="Source Serif Pro" w:eastAsia="Times New Roman" w:hAnsi="Source Serif Pro" w:cs="Times New Roman"/>
+          <w:color w:val="3D464D"/>
+          <w:sz w:val="27"/>
+          <w:szCs w:val="27"/>
+          <w:lang w:eastAsia="pt-BR"/>
+        </w:rPr>
+        <w:t xml:space="preserve"> mais específicas, que podemos utilizar para pegar o texto da mensagem mais diretamente.</w:t>
       </w:r>
     </w:p>
     <w:p>
@@ -1504,8 +1694,53 @@
           <w:szCs w:val="27"/>
           <w:lang w:eastAsia="pt-BR"/>
         </w:rPr>
-        <w:t>Primeiro vamos pegar a mensagem que estamos recebendo e fazer um cast dela para uma das suas subinterfaces, a </w:t>
-      </w:r>
+        <w:t xml:space="preserve">Primeiro vamos pegar a mensagem que estamos recebendo e fazer um </w:t>
+      </w:r>
+      <w:proofErr w:type="spellStart"/>
+      <w:r>
+        <w:rPr>
+          <w:rFonts w:ascii="Source Serif Pro" w:eastAsia="Times New Roman" w:hAnsi="Source Serif Pro" w:cs="Times New Roman"/>
+          <w:color w:val="3D464D"/>
+          <w:sz w:val="27"/>
+          <w:szCs w:val="27"/>
+          <w:lang w:eastAsia="pt-BR"/>
+        </w:rPr>
+        <w:t>cast</w:t>
+      </w:r>
+      <w:proofErr w:type="spellEnd"/>
+      <w:r>
+        <w:rPr>
+          <w:rFonts w:ascii="Source Serif Pro" w:eastAsia="Times New Roman" w:hAnsi="Source Serif Pro" w:cs="Times New Roman"/>
+          <w:color w:val="3D464D"/>
+          <w:sz w:val="27"/>
+          <w:szCs w:val="27"/>
+          <w:lang w:eastAsia="pt-BR"/>
+        </w:rPr>
+        <w:t xml:space="preserve"> dela para uma das suas </w:t>
+      </w:r>
+      <w:proofErr w:type="spellStart"/>
+      <w:r>
+        <w:rPr>
+          <w:rFonts w:ascii="Source Serif Pro" w:eastAsia="Times New Roman" w:hAnsi="Source Serif Pro" w:cs="Times New Roman"/>
+          <w:color w:val="3D464D"/>
+          <w:sz w:val="27"/>
+          <w:szCs w:val="27"/>
+          <w:lang w:eastAsia="pt-BR"/>
+        </w:rPr>
+        <w:t>subinterfaces</w:t>
+      </w:r>
+      <w:proofErr w:type="spellEnd"/>
+      <w:r>
+        <w:rPr>
+          <w:rFonts w:ascii="Source Serif Pro" w:eastAsia="Times New Roman" w:hAnsi="Source Serif Pro" w:cs="Times New Roman"/>
+          <w:color w:val="3D464D"/>
+          <w:sz w:val="27"/>
+          <w:szCs w:val="27"/>
+          <w:lang w:eastAsia="pt-BR"/>
+        </w:rPr>
+        <w:t>, a </w:t>
+      </w:r>
+      <w:proofErr w:type="spellStart"/>
       <w:r>
         <w:rPr>
           <w:rFonts w:ascii="Courier New" w:eastAsia="Times New Roman" w:hAnsi="Courier New" w:cs="Courier New"/>
@@ -1517,6 +1752,7 @@
         </w:rPr>
         <w:t>TextMessage</w:t>
       </w:r>
+      <w:proofErr w:type="spellEnd"/>
       <w:r>
         <w:rPr>
           <w:rFonts w:ascii="Source Serif Pro" w:eastAsia="Times New Roman" w:hAnsi="Source Serif Pro" w:cs="Times New Roman"/>
@@ -1558,6 +1794,7 @@
           <w:lang w:eastAsia="pt-BR"/>
         </w:rPr>
       </w:pPr>
+      <w:proofErr w:type="spellStart"/>
       <w:r>
         <w:rPr>
           <w:rFonts w:ascii="Courier New" w:eastAsia="Times New Roman" w:hAnsi="Courier New" w:cs="Courier New"/>
@@ -1588,6 +1825,7 @@
         </w:rPr>
         <w:t>setMessageListener</w:t>
       </w:r>
+      <w:proofErr w:type="spellEnd"/>
       <w:r>
         <w:rPr>
           <w:rFonts w:ascii="Courier New" w:eastAsia="Times New Roman" w:hAnsi="Courier New" w:cs="Courier New"/>
@@ -1618,6 +1856,7 @@
         </w:rPr>
         <w:t xml:space="preserve"> </w:t>
       </w:r>
+      <w:proofErr w:type="spellStart"/>
       <w:r>
         <w:rPr>
           <w:rFonts w:ascii="Courier New" w:eastAsia="Times New Roman" w:hAnsi="Courier New" w:cs="Courier New"/>
@@ -1628,6 +1867,7 @@
         </w:rPr>
         <w:t>MessageListener</w:t>
       </w:r>
+      <w:proofErr w:type="spellEnd"/>
       <w:r>
         <w:rPr>
           <w:rFonts w:ascii="Courier New" w:eastAsia="Times New Roman" w:hAnsi="Courier New" w:cs="Courier New"/>
@@ -1761,6 +2001,7 @@
         </w:rPr>
         <w:t xml:space="preserve">    </w:t>
       </w:r>
+      <w:proofErr w:type="spellStart"/>
       <w:r>
         <w:rPr>
           <w:rFonts w:ascii="Courier New" w:eastAsia="Times New Roman" w:hAnsi="Courier New" w:cs="Courier New"/>
@@ -1771,6 +2012,7 @@
         </w:rPr>
         <w:t>public</w:t>
       </w:r>
+      <w:proofErr w:type="spellEnd"/>
       <w:r>
         <w:rPr>
           <w:rFonts w:ascii="Courier New" w:eastAsia="Times New Roman" w:hAnsi="Courier New" w:cs="Courier New"/>
@@ -1781,6 +2023,7 @@
         </w:rPr>
         <w:t xml:space="preserve"> </w:t>
       </w:r>
+      <w:proofErr w:type="spellStart"/>
       <w:r>
         <w:rPr>
           <w:rFonts w:ascii="Courier New" w:eastAsia="Times New Roman" w:hAnsi="Courier New" w:cs="Courier New"/>
@@ -1791,16 +2034,29 @@
         </w:rPr>
         <w:t>void</w:t>
       </w:r>
-      <w:r>
-        <w:rPr>
-          <w:rFonts w:ascii="Courier New" w:eastAsia="Times New Roman" w:hAnsi="Courier New" w:cs="Courier New"/>
-          <w:color w:val="3D464D"/>
-          <w:sz w:val="20"/>
-          <w:szCs w:val="20"/>
-          <w:lang w:eastAsia="pt-BR"/>
-        </w:rPr>
-        <w:t xml:space="preserve"> onMessage</w:t>
-      </w:r>
+      <w:proofErr w:type="spellEnd"/>
+      <w:r>
+        <w:rPr>
+          <w:rFonts w:ascii="Courier New" w:eastAsia="Times New Roman" w:hAnsi="Courier New" w:cs="Courier New"/>
+          <w:color w:val="3D464D"/>
+          <w:sz w:val="20"/>
+          <w:szCs w:val="20"/>
+          <w:lang w:eastAsia="pt-BR"/>
+        </w:rPr>
+        <w:t xml:space="preserve"> </w:t>
+      </w:r>
+      <w:proofErr w:type="spellStart"/>
+      <w:r>
+        <w:rPr>
+          <w:rFonts w:ascii="Courier New" w:eastAsia="Times New Roman" w:hAnsi="Courier New" w:cs="Courier New"/>
+          <w:color w:val="3D464D"/>
+          <w:sz w:val="20"/>
+          <w:szCs w:val="20"/>
+          <w:lang w:eastAsia="pt-BR"/>
+        </w:rPr>
+        <w:t>onMessage</w:t>
+      </w:r>
+      <w:proofErr w:type="spellEnd"/>
       <w:r>
         <w:rPr>
           <w:rFonts w:ascii="Courier New" w:eastAsia="Times New Roman" w:hAnsi="Courier New" w:cs="Courier New"/>
@@ -1882,6 +2138,7 @@
         </w:rPr>
         <w:t xml:space="preserve">        </w:t>
       </w:r>
+      <w:proofErr w:type="spellStart"/>
       <w:r>
         <w:rPr>
           <w:rFonts w:ascii="Courier New" w:eastAsia="Times New Roman" w:hAnsi="Courier New" w:cs="Courier New"/>
@@ -1892,15 +2149,38 @@
         </w:rPr>
         <w:t>TextMessage</w:t>
       </w:r>
-      <w:r>
-        <w:rPr>
-          <w:rFonts w:ascii="Courier New" w:eastAsia="Times New Roman" w:hAnsi="Courier New" w:cs="Courier New"/>
-          <w:color w:val="3D464D"/>
-          <w:sz w:val="20"/>
-          <w:szCs w:val="20"/>
-          <w:lang w:eastAsia="pt-BR"/>
-        </w:rPr>
-        <w:t xml:space="preserve"> textMessage  </w:t>
+      <w:proofErr w:type="spellEnd"/>
+      <w:r>
+        <w:rPr>
+          <w:rFonts w:ascii="Courier New" w:eastAsia="Times New Roman" w:hAnsi="Courier New" w:cs="Courier New"/>
+          <w:color w:val="3D464D"/>
+          <w:sz w:val="20"/>
+          <w:szCs w:val="20"/>
+          <w:lang w:eastAsia="pt-BR"/>
+        </w:rPr>
+        <w:t xml:space="preserve"> </w:t>
+      </w:r>
+      <w:proofErr w:type="spellStart"/>
+      <w:r>
+        <w:rPr>
+          <w:rFonts w:ascii="Courier New" w:eastAsia="Times New Roman" w:hAnsi="Courier New" w:cs="Courier New"/>
+          <w:color w:val="3D464D"/>
+          <w:sz w:val="20"/>
+          <w:szCs w:val="20"/>
+          <w:lang w:eastAsia="pt-BR"/>
+        </w:rPr>
+        <w:t>textMessage</w:t>
+      </w:r>
+      <w:proofErr w:type="spellEnd"/>
+      <w:r>
+        <w:rPr>
+          <w:rFonts w:ascii="Courier New" w:eastAsia="Times New Roman" w:hAnsi="Courier New" w:cs="Courier New"/>
+          <w:color w:val="3D464D"/>
+          <w:sz w:val="20"/>
+          <w:szCs w:val="20"/>
+          <w:lang w:eastAsia="pt-BR"/>
+        </w:rPr>
+        <w:t xml:space="preserve">  </w:t>
       </w:r>
       <w:r>
         <w:rPr>
@@ -1932,6 +2212,7 @@
         </w:rPr>
         <w:t>(</w:t>
       </w:r>
+      <w:proofErr w:type="spellStart"/>
       <w:r>
         <w:rPr>
           <w:rFonts w:ascii="Courier New" w:eastAsia="Times New Roman" w:hAnsi="Courier New" w:cs="Courier New"/>
@@ -1942,6 +2223,7 @@
         </w:rPr>
         <w:t>TextMessage</w:t>
       </w:r>
+      <w:proofErr w:type="spellEnd"/>
       <w:r>
         <w:rPr>
           <w:rFonts w:ascii="Courier New" w:eastAsia="Times New Roman" w:hAnsi="Courier New" w:cs="Courier New"/>
@@ -2013,6 +2295,7 @@
         </w:rPr>
         <w:t xml:space="preserve">        </w:t>
       </w:r>
+      <w:proofErr w:type="spellStart"/>
       <w:r>
         <w:rPr>
           <w:rFonts w:ascii="Courier New" w:eastAsia="Times New Roman" w:hAnsi="Courier New" w:cs="Courier New"/>
@@ -2063,6 +2346,7 @@
         </w:rPr>
         <w:t>println</w:t>
       </w:r>
+      <w:proofErr w:type="spellEnd"/>
       <w:r>
         <w:rPr>
           <w:rFonts w:ascii="Courier New" w:eastAsia="Times New Roman" w:hAnsi="Courier New" w:cs="Courier New"/>
@@ -2239,6 +2523,7 @@
         </w:rPr>
         <w:t>Agora que temos uma </w:t>
       </w:r>
+      <w:proofErr w:type="spellStart"/>
       <w:r>
         <w:rPr>
           <w:rFonts w:ascii="Courier New" w:eastAsia="Times New Roman" w:hAnsi="Courier New" w:cs="Courier New"/>
@@ -2250,6 +2535,7 @@
         </w:rPr>
         <w:t>TextMessage</w:t>
       </w:r>
+      <w:proofErr w:type="spellEnd"/>
       <w:r>
         <w:rPr>
           <w:rFonts w:ascii="Source Serif Pro" w:eastAsia="Times New Roman" w:hAnsi="Source Serif Pro" w:cs="Times New Roman"/>
@@ -2260,6 +2546,7 @@
         </w:rPr>
         <w:t> podemos utilizar o método </w:t>
       </w:r>
+      <w:proofErr w:type="spellStart"/>
       <w:r>
         <w:rPr>
           <w:rFonts w:ascii="Courier New" w:eastAsia="Times New Roman" w:hAnsi="Courier New" w:cs="Courier New"/>
@@ -2269,7 +2556,19 @@
           <w:shd w:val="clear" w:color="auto" w:fill="F0F3F5"/>
           <w:lang w:eastAsia="pt-BR"/>
         </w:rPr>
-        <w:t>getText()</w:t>
+        <w:t>getText</w:t>
+      </w:r>
+      <w:proofErr w:type="spellEnd"/>
+      <w:r>
+        <w:rPr>
+          <w:rFonts w:ascii="Courier New" w:eastAsia="Times New Roman" w:hAnsi="Courier New" w:cs="Courier New"/>
+          <w:color w:val="3D464D"/>
+          <w:sz w:val="23"/>
+          <w:szCs w:val="23"/>
+          <w:shd w:val="clear" w:color="auto" w:fill="F0F3F5"/>
+          <w:lang w:eastAsia="pt-BR"/>
+        </w:rPr>
+        <w:t>()</w:t>
       </w:r>
       <w:r>
         <w:rPr>
@@ -2312,6 +2611,7 @@
           <w:lang w:eastAsia="pt-BR"/>
         </w:rPr>
       </w:pPr>
+      <w:proofErr w:type="spellStart"/>
       <w:r>
         <w:rPr>
           <w:rFonts w:ascii="Courier New" w:eastAsia="Times New Roman" w:hAnsi="Courier New" w:cs="Courier New"/>
@@ -2342,6 +2642,7 @@
         </w:rPr>
         <w:t>setMessageListener</w:t>
       </w:r>
+      <w:proofErr w:type="spellEnd"/>
       <w:r>
         <w:rPr>
           <w:rFonts w:ascii="Courier New" w:eastAsia="Times New Roman" w:hAnsi="Courier New" w:cs="Courier New"/>
@@ -2372,6 +2673,7 @@
         </w:rPr>
         <w:t xml:space="preserve"> </w:t>
       </w:r>
+      <w:proofErr w:type="spellStart"/>
       <w:r>
         <w:rPr>
           <w:rFonts w:ascii="Courier New" w:eastAsia="Times New Roman" w:hAnsi="Courier New" w:cs="Courier New"/>
@@ -2382,6 +2684,7 @@
         </w:rPr>
         <w:t>MessageListener</w:t>
       </w:r>
+      <w:proofErr w:type="spellEnd"/>
       <w:r>
         <w:rPr>
           <w:rFonts w:ascii="Courier New" w:eastAsia="Times New Roman" w:hAnsi="Courier New" w:cs="Courier New"/>
@@ -2515,6 +2818,7 @@
         </w:rPr>
         <w:t xml:space="preserve">    </w:t>
       </w:r>
+      <w:proofErr w:type="spellStart"/>
       <w:r>
         <w:rPr>
           <w:rFonts w:ascii="Courier New" w:eastAsia="Times New Roman" w:hAnsi="Courier New" w:cs="Courier New"/>
@@ -2525,6 +2829,7 @@
         </w:rPr>
         <w:t>public</w:t>
       </w:r>
+      <w:proofErr w:type="spellEnd"/>
       <w:r>
         <w:rPr>
           <w:rFonts w:ascii="Courier New" w:eastAsia="Times New Roman" w:hAnsi="Courier New" w:cs="Courier New"/>
@@ -2535,6 +2840,7 @@
         </w:rPr>
         <w:t xml:space="preserve"> </w:t>
       </w:r>
+      <w:proofErr w:type="spellStart"/>
       <w:r>
         <w:rPr>
           <w:rFonts w:ascii="Courier New" w:eastAsia="Times New Roman" w:hAnsi="Courier New" w:cs="Courier New"/>
@@ -2545,16 +2851,29 @@
         </w:rPr>
         <w:t>void</w:t>
       </w:r>
-      <w:r>
-        <w:rPr>
-          <w:rFonts w:ascii="Courier New" w:eastAsia="Times New Roman" w:hAnsi="Courier New" w:cs="Courier New"/>
-          <w:color w:val="3D464D"/>
-          <w:sz w:val="20"/>
-          <w:szCs w:val="20"/>
-          <w:lang w:eastAsia="pt-BR"/>
-        </w:rPr>
-        <w:t xml:space="preserve"> onMessage</w:t>
-      </w:r>
+      <w:proofErr w:type="spellEnd"/>
+      <w:r>
+        <w:rPr>
+          <w:rFonts w:ascii="Courier New" w:eastAsia="Times New Roman" w:hAnsi="Courier New" w:cs="Courier New"/>
+          <w:color w:val="3D464D"/>
+          <w:sz w:val="20"/>
+          <w:szCs w:val="20"/>
+          <w:lang w:eastAsia="pt-BR"/>
+        </w:rPr>
+        <w:t xml:space="preserve"> </w:t>
+      </w:r>
+      <w:proofErr w:type="spellStart"/>
+      <w:r>
+        <w:rPr>
+          <w:rFonts w:ascii="Courier New" w:eastAsia="Times New Roman" w:hAnsi="Courier New" w:cs="Courier New"/>
+          <w:color w:val="3D464D"/>
+          <w:sz w:val="20"/>
+          <w:szCs w:val="20"/>
+          <w:lang w:eastAsia="pt-BR"/>
+        </w:rPr>
+        <w:t>onMessage</w:t>
+      </w:r>
+      <w:proofErr w:type="spellEnd"/>
       <w:r>
         <w:rPr>
           <w:rFonts w:ascii="Courier New" w:eastAsia="Times New Roman" w:hAnsi="Courier New" w:cs="Courier New"/>
@@ -2636,6 +2955,7 @@
         </w:rPr>
         <w:t xml:space="preserve">        </w:t>
       </w:r>
+      <w:proofErr w:type="spellStart"/>
       <w:r>
         <w:rPr>
           <w:rFonts w:ascii="Courier New" w:eastAsia="Times New Roman" w:hAnsi="Courier New" w:cs="Courier New"/>
@@ -2646,15 +2966,38 @@
         </w:rPr>
         <w:t>TextMessage</w:t>
       </w:r>
-      <w:r>
-        <w:rPr>
-          <w:rFonts w:ascii="Courier New" w:eastAsia="Times New Roman" w:hAnsi="Courier New" w:cs="Courier New"/>
-          <w:color w:val="3D464D"/>
-          <w:sz w:val="20"/>
-          <w:szCs w:val="20"/>
-          <w:lang w:eastAsia="pt-BR"/>
-        </w:rPr>
-        <w:t xml:space="preserve"> textMessage  </w:t>
+      <w:proofErr w:type="spellEnd"/>
+      <w:r>
+        <w:rPr>
+          <w:rFonts w:ascii="Courier New" w:eastAsia="Times New Roman" w:hAnsi="Courier New" w:cs="Courier New"/>
+          <w:color w:val="3D464D"/>
+          <w:sz w:val="20"/>
+          <w:szCs w:val="20"/>
+          <w:lang w:eastAsia="pt-BR"/>
+        </w:rPr>
+        <w:t xml:space="preserve"> </w:t>
+      </w:r>
+      <w:proofErr w:type="spellStart"/>
+      <w:r>
+        <w:rPr>
+          <w:rFonts w:ascii="Courier New" w:eastAsia="Times New Roman" w:hAnsi="Courier New" w:cs="Courier New"/>
+          <w:color w:val="3D464D"/>
+          <w:sz w:val="20"/>
+          <w:szCs w:val="20"/>
+          <w:lang w:eastAsia="pt-BR"/>
+        </w:rPr>
+        <w:t>textMessage</w:t>
+      </w:r>
+      <w:proofErr w:type="spellEnd"/>
+      <w:r>
+        <w:rPr>
+          <w:rFonts w:ascii="Courier New" w:eastAsia="Times New Roman" w:hAnsi="Courier New" w:cs="Courier New"/>
+          <w:color w:val="3D464D"/>
+          <w:sz w:val="20"/>
+          <w:szCs w:val="20"/>
+          <w:lang w:eastAsia="pt-BR"/>
+        </w:rPr>
+        <w:t xml:space="preserve">  </w:t>
       </w:r>
       <w:r>
         <w:rPr>
@@ -2686,6 +3029,7 @@
         </w:rPr>
         <w:t>(</w:t>
       </w:r>
+      <w:proofErr w:type="spellStart"/>
       <w:r>
         <w:rPr>
           <w:rFonts w:ascii="Courier New" w:eastAsia="Times New Roman" w:hAnsi="Courier New" w:cs="Courier New"/>
@@ -2696,6 +3040,7 @@
         </w:rPr>
         <w:t>TextMessage</w:t>
       </w:r>
+      <w:proofErr w:type="spellEnd"/>
       <w:r>
         <w:rPr>
           <w:rFonts w:ascii="Courier New" w:eastAsia="Times New Roman" w:hAnsi="Courier New" w:cs="Courier New"/>
@@ -2767,6 +3112,7 @@
         </w:rPr>
         <w:t xml:space="preserve">        </w:t>
       </w:r>
+      <w:proofErr w:type="spellStart"/>
       <w:r>
         <w:rPr>
           <w:rFonts w:ascii="Courier New" w:eastAsia="Times New Roman" w:hAnsi="Courier New" w:cs="Courier New"/>
@@ -2817,6 +3163,7 @@
         </w:rPr>
         <w:t>println</w:t>
       </w:r>
+      <w:proofErr w:type="spellEnd"/>
       <w:r>
         <w:rPr>
           <w:rFonts w:ascii="Courier New" w:eastAsia="Times New Roman" w:hAnsi="Courier New" w:cs="Courier New"/>
@@ -2827,6 +3174,7 @@
         </w:rPr>
         <w:t>(</w:t>
       </w:r>
+      <w:proofErr w:type="spellStart"/>
       <w:r>
         <w:rPr>
           <w:rFonts w:ascii="Courier New" w:eastAsia="Times New Roman" w:hAnsi="Courier New" w:cs="Courier New"/>
@@ -2857,6 +3205,7 @@
         </w:rPr>
         <w:t>getText</w:t>
       </w:r>
+      <w:proofErr w:type="spellEnd"/>
       <w:r>
         <w:rPr>
           <w:rFonts w:ascii="Courier New" w:eastAsia="Times New Roman" w:hAnsi="Courier New" w:cs="Courier New"/>
@@ -3013,6 +3362,7 @@
         </w:rPr>
         <w:t>Como esta API é um pouco antiga, o Eclipse deve reclamar dizendo que o método </w:t>
       </w:r>
+      <w:proofErr w:type="spellStart"/>
       <w:r>
         <w:rPr>
           <w:rFonts w:ascii="Courier New" w:eastAsia="Times New Roman" w:hAnsi="Courier New" w:cs="Courier New"/>
@@ -3024,6 +3374,7 @@
         </w:rPr>
         <w:t>getText</w:t>
       </w:r>
+      <w:proofErr w:type="spellEnd"/>
       <w:r>
         <w:rPr>
           <w:rFonts w:ascii="Source Serif Pro" w:eastAsia="Times New Roman" w:hAnsi="Source Serif Pro" w:cs="Times New Roman"/>
@@ -3034,6 +3385,7 @@
         </w:rPr>
         <w:t> joga uma exceção , então devemos envolve-lo com um </w:t>
       </w:r>
+      <w:proofErr w:type="spellStart"/>
       <w:r>
         <w:rPr>
           <w:rFonts w:ascii="Courier New" w:eastAsia="Times New Roman" w:hAnsi="Courier New" w:cs="Courier New"/>
@@ -3043,7 +3395,19 @@
           <w:shd w:val="clear" w:color="auto" w:fill="F0F3F5"/>
           <w:lang w:eastAsia="pt-BR"/>
         </w:rPr>
-        <w:t>try-catch</w:t>
+        <w:t>try</w:t>
+      </w:r>
+      <w:proofErr w:type="spellEnd"/>
+      <w:r>
+        <w:rPr>
+          <w:rFonts w:ascii="Courier New" w:eastAsia="Times New Roman" w:hAnsi="Courier New" w:cs="Courier New"/>
+          <w:color w:val="3D464D"/>
+          <w:sz w:val="23"/>
+          <w:szCs w:val="23"/>
+          <w:shd w:val="clear" w:color="auto" w:fill="F0F3F5"/>
+          <w:lang w:eastAsia="pt-BR"/>
+        </w:rPr>
+        <w:t>-catch</w:t>
       </w:r>
       <w:r>
         <w:rPr>
@@ -3086,6 +3450,7 @@
           <w:lang w:eastAsia="pt-BR"/>
         </w:rPr>
       </w:pPr>
+      <w:proofErr w:type="spellStart"/>
       <w:r>
         <w:rPr>
           <w:rFonts w:ascii="Courier New" w:eastAsia="Times New Roman" w:hAnsi="Courier New" w:cs="Courier New"/>
@@ -3116,6 +3481,7 @@
         </w:rPr>
         <w:t>setMessageListener</w:t>
       </w:r>
+      <w:proofErr w:type="spellEnd"/>
       <w:r>
         <w:rPr>
           <w:rFonts w:ascii="Courier New" w:eastAsia="Times New Roman" w:hAnsi="Courier New" w:cs="Courier New"/>
@@ -3146,6 +3512,7 @@
         </w:rPr>
         <w:t xml:space="preserve"> </w:t>
       </w:r>
+      <w:proofErr w:type="spellStart"/>
       <w:r>
         <w:rPr>
           <w:rFonts w:ascii="Courier New" w:eastAsia="Times New Roman" w:hAnsi="Courier New" w:cs="Courier New"/>
@@ -3156,6 +3523,7 @@
         </w:rPr>
         <w:t>MessageListener</w:t>
       </w:r>
+      <w:proofErr w:type="spellEnd"/>
       <w:r>
         <w:rPr>
           <w:rFonts w:ascii="Courier New" w:eastAsia="Times New Roman" w:hAnsi="Courier New" w:cs="Courier New"/>
@@ -3289,6 +3657,7 @@
         </w:rPr>
         <w:t xml:space="preserve">    </w:t>
       </w:r>
+      <w:proofErr w:type="spellStart"/>
       <w:r>
         <w:rPr>
           <w:rFonts w:ascii="Courier New" w:eastAsia="Times New Roman" w:hAnsi="Courier New" w:cs="Courier New"/>
@@ -3299,6 +3668,7 @@
         </w:rPr>
         <w:t>public</w:t>
       </w:r>
+      <w:proofErr w:type="spellEnd"/>
       <w:r>
         <w:rPr>
           <w:rFonts w:ascii="Courier New" w:eastAsia="Times New Roman" w:hAnsi="Courier New" w:cs="Courier New"/>
@@ -3309,6 +3679,7 @@
         </w:rPr>
         <w:t xml:space="preserve"> </w:t>
       </w:r>
+      <w:proofErr w:type="spellStart"/>
       <w:r>
         <w:rPr>
           <w:rFonts w:ascii="Courier New" w:eastAsia="Times New Roman" w:hAnsi="Courier New" w:cs="Courier New"/>
@@ -3319,16 +3690,29 @@
         </w:rPr>
         <w:t>void</w:t>
       </w:r>
-      <w:r>
-        <w:rPr>
-          <w:rFonts w:ascii="Courier New" w:eastAsia="Times New Roman" w:hAnsi="Courier New" w:cs="Courier New"/>
-          <w:color w:val="3D464D"/>
-          <w:sz w:val="20"/>
-          <w:szCs w:val="20"/>
-          <w:lang w:eastAsia="pt-BR"/>
-        </w:rPr>
-        <w:t xml:space="preserve"> onMessage</w:t>
-      </w:r>
+      <w:proofErr w:type="spellEnd"/>
+      <w:r>
+        <w:rPr>
+          <w:rFonts w:ascii="Courier New" w:eastAsia="Times New Roman" w:hAnsi="Courier New" w:cs="Courier New"/>
+          <w:color w:val="3D464D"/>
+          <w:sz w:val="20"/>
+          <w:szCs w:val="20"/>
+          <w:lang w:eastAsia="pt-BR"/>
+        </w:rPr>
+        <w:t xml:space="preserve"> </w:t>
+      </w:r>
+      <w:proofErr w:type="spellStart"/>
+      <w:r>
+        <w:rPr>
+          <w:rFonts w:ascii="Courier New" w:eastAsia="Times New Roman" w:hAnsi="Courier New" w:cs="Courier New"/>
+          <w:color w:val="3D464D"/>
+          <w:sz w:val="20"/>
+          <w:szCs w:val="20"/>
+          <w:lang w:eastAsia="pt-BR"/>
+        </w:rPr>
+        <w:t>onMessage</w:t>
+      </w:r>
+      <w:proofErr w:type="spellEnd"/>
       <w:r>
         <w:rPr>
           <w:rFonts w:ascii="Courier New" w:eastAsia="Times New Roman" w:hAnsi="Courier New" w:cs="Courier New"/>
@@ -3410,6 +3794,7 @@
         </w:rPr>
         <w:t xml:space="preserve">        </w:t>
       </w:r>
+      <w:proofErr w:type="spellStart"/>
       <w:r>
         <w:rPr>
           <w:rFonts w:ascii="Courier New" w:eastAsia="Times New Roman" w:hAnsi="Courier New" w:cs="Courier New"/>
@@ -3420,15 +3805,38 @@
         </w:rPr>
         <w:t>TextMessage</w:t>
       </w:r>
-      <w:r>
-        <w:rPr>
-          <w:rFonts w:ascii="Courier New" w:eastAsia="Times New Roman" w:hAnsi="Courier New" w:cs="Courier New"/>
-          <w:color w:val="3D464D"/>
-          <w:sz w:val="20"/>
-          <w:szCs w:val="20"/>
-          <w:lang w:eastAsia="pt-BR"/>
-        </w:rPr>
-        <w:t xml:space="preserve"> textMessage  </w:t>
+      <w:proofErr w:type="spellEnd"/>
+      <w:r>
+        <w:rPr>
+          <w:rFonts w:ascii="Courier New" w:eastAsia="Times New Roman" w:hAnsi="Courier New" w:cs="Courier New"/>
+          <w:color w:val="3D464D"/>
+          <w:sz w:val="20"/>
+          <w:szCs w:val="20"/>
+          <w:lang w:eastAsia="pt-BR"/>
+        </w:rPr>
+        <w:t xml:space="preserve"> </w:t>
+      </w:r>
+      <w:proofErr w:type="spellStart"/>
+      <w:r>
+        <w:rPr>
+          <w:rFonts w:ascii="Courier New" w:eastAsia="Times New Roman" w:hAnsi="Courier New" w:cs="Courier New"/>
+          <w:color w:val="3D464D"/>
+          <w:sz w:val="20"/>
+          <w:szCs w:val="20"/>
+          <w:lang w:eastAsia="pt-BR"/>
+        </w:rPr>
+        <w:t>textMessage</w:t>
+      </w:r>
+      <w:proofErr w:type="spellEnd"/>
+      <w:r>
+        <w:rPr>
+          <w:rFonts w:ascii="Courier New" w:eastAsia="Times New Roman" w:hAnsi="Courier New" w:cs="Courier New"/>
+          <w:color w:val="3D464D"/>
+          <w:sz w:val="20"/>
+          <w:szCs w:val="20"/>
+          <w:lang w:eastAsia="pt-BR"/>
+        </w:rPr>
+        <w:t xml:space="preserve">  </w:t>
       </w:r>
       <w:r>
         <w:rPr>
@@ -3460,6 +3868,7 @@
         </w:rPr>
         <w:t>(</w:t>
       </w:r>
+      <w:proofErr w:type="spellStart"/>
       <w:r>
         <w:rPr>
           <w:rFonts w:ascii="Courier New" w:eastAsia="Times New Roman" w:hAnsi="Courier New" w:cs="Courier New"/>
@@ -3470,6 +3879,7 @@
         </w:rPr>
         <w:t>TextMessage</w:t>
       </w:r>
+      <w:proofErr w:type="spellEnd"/>
       <w:r>
         <w:rPr>
           <w:rFonts w:ascii="Courier New" w:eastAsia="Times New Roman" w:hAnsi="Courier New" w:cs="Courier New"/>
@@ -3541,6 +3951,7 @@
         </w:rPr>
         <w:t xml:space="preserve">        </w:t>
       </w:r>
+      <w:proofErr w:type="spellStart"/>
       <w:r>
         <w:rPr>
           <w:rFonts w:ascii="Courier New" w:eastAsia="Times New Roman" w:hAnsi="Courier New" w:cs="Courier New"/>
@@ -3551,6 +3962,7 @@
         </w:rPr>
         <w:t>try</w:t>
       </w:r>
+      <w:proofErr w:type="spellEnd"/>
       <w:r>
         <w:rPr>
           <w:rFonts w:ascii="Courier New" w:eastAsia="Times New Roman" w:hAnsi="Courier New" w:cs="Courier New"/>
@@ -3602,6 +4014,7 @@
         </w:rPr>
         <w:t xml:space="preserve">            </w:t>
       </w:r>
+      <w:proofErr w:type="spellStart"/>
       <w:r>
         <w:rPr>
           <w:rFonts w:ascii="Courier New" w:eastAsia="Times New Roman" w:hAnsi="Courier New" w:cs="Courier New"/>
@@ -3652,6 +4065,7 @@
         </w:rPr>
         <w:t>println</w:t>
       </w:r>
+      <w:proofErr w:type="spellEnd"/>
       <w:r>
         <w:rPr>
           <w:rFonts w:ascii="Courier New" w:eastAsia="Times New Roman" w:hAnsi="Courier New" w:cs="Courier New"/>
@@ -3662,6 +4076,7 @@
         </w:rPr>
         <w:t>(</w:t>
       </w:r>
+      <w:proofErr w:type="spellStart"/>
       <w:r>
         <w:rPr>
           <w:rFonts w:ascii="Courier New" w:eastAsia="Times New Roman" w:hAnsi="Courier New" w:cs="Courier New"/>
@@ -3692,6 +4107,7 @@
         </w:rPr>
         <w:t>getText</w:t>
       </w:r>
+      <w:proofErr w:type="spellEnd"/>
       <w:r>
         <w:rPr>
           <w:rFonts w:ascii="Courier New" w:eastAsia="Times New Roman" w:hAnsi="Courier New" w:cs="Courier New"/>
@@ -3783,6 +4199,7 @@
         </w:rPr>
         <w:t>(</w:t>
       </w:r>
+      <w:proofErr w:type="spellStart"/>
       <w:r>
         <w:rPr>
           <w:rFonts w:ascii="Courier New" w:eastAsia="Times New Roman" w:hAnsi="Courier New" w:cs="Courier New"/>
@@ -3793,6 +4210,7 @@
         </w:rPr>
         <w:t>JMSException</w:t>
       </w:r>
+      <w:proofErr w:type="spellEnd"/>
       <w:r>
         <w:rPr>
           <w:rFonts w:ascii="Courier New" w:eastAsia="Times New Roman" w:hAnsi="Courier New" w:cs="Courier New"/>
@@ -3852,7 +4270,18 @@
           <w:szCs w:val="20"/>
           <w:lang w:eastAsia="pt-BR"/>
         </w:rPr>
-        <w:t xml:space="preserve">            e</w:t>
+        <w:t xml:space="preserve">            </w:t>
+      </w:r>
+      <w:proofErr w:type="spellStart"/>
+      <w:r>
+        <w:rPr>
+          <w:rFonts w:ascii="Courier New" w:eastAsia="Times New Roman" w:hAnsi="Courier New" w:cs="Courier New"/>
+          <w:color w:val="3D464D"/>
+          <w:sz w:val="20"/>
+          <w:szCs w:val="20"/>
+          <w:lang w:eastAsia="pt-BR"/>
+        </w:rPr>
+        <w:t>e</w:t>
       </w:r>
       <w:r>
         <w:rPr>
@@ -3874,6 +4303,7 @@
         </w:rPr>
         <w:t>printStackTrace</w:t>
       </w:r>
+      <w:proofErr w:type="spellEnd"/>
       <w:r>
         <w:rPr>
           <w:rFonts w:ascii="Courier New" w:eastAsia="Times New Roman" w:hAnsi="Courier New" w:cs="Courier New"/>
@@ -4151,7 +4581,66 @@
         </w:drawing>
       </w:r>
     </w:p>
-    <w:p/>
+    <w:p>
+      <w:pPr>
+        <w:rPr>
+          <w:u w:val="single"/>
+        </w:rPr>
+      </w:pPr>
+      <w:r>
+        <w:rPr>
+          <w:noProof/>
+        </w:rPr>
+        <w:drawing>
+          <wp:inline distT="0" distB="0" distL="0" distR="0" wp14:anchorId="00AE2C07" wp14:editId="5FCC6B56">
+            <wp:extent cx="5400040" cy="1273175"/>
+            <wp:effectExtent l="0" t="0" r="0" b="3175"/>
+            <wp:docPr id="3" name="Imagem 3" descr="Uma imagem contendo Interface gráfica do usuário&#10;&#10;Descrição gerada automaticamente"/>
+            <wp:cNvGraphicFramePr>
+              <a:graphicFrameLocks xmlns:a="http://schemas.openxmlformats.org/drawingml/2006/main" noChangeAspect="1"/>
+            </wp:cNvGraphicFramePr>
+            <a:graphic xmlns:a="http://schemas.openxmlformats.org/drawingml/2006/main">
+              <a:graphicData uri="http://schemas.openxmlformats.org/drawingml/2006/picture">
+                <pic:pic xmlns:pic="http://schemas.openxmlformats.org/drawingml/2006/picture">
+                  <pic:nvPicPr>
+                    <pic:cNvPr id="3" name="Imagem 3" descr="Uma imagem contendo Interface gráfica do usuário&#10;&#10;Descrição gerada automaticamente"/>
+                    <pic:cNvPicPr>
+                      <a:picLocks noChangeAspect="1" noChangeArrowheads="1"/>
+                    </pic:cNvPicPr>
+                  </pic:nvPicPr>
+                  <pic:blipFill>
+                    <a:blip r:embed="rId6">
+                      <a:extLst>
+                        <a:ext uri="{28A0092B-C50C-407E-A947-70E740481C1C}">
+                          <a14:useLocalDpi xmlns:a14="http://schemas.microsoft.com/office/drawing/2010/main" val="0"/>
+                        </a:ext>
+                      </a:extLst>
+                    </a:blip>
+                    <a:srcRect/>
+                    <a:stretch>
+                      <a:fillRect/>
+                    </a:stretch>
+                  </pic:blipFill>
+                  <pic:spPr bwMode="auto">
+                    <a:xfrm>
+                      <a:off x="0" y="0"/>
+                      <a:ext cx="5400040" cy="1273175"/>
+                    </a:xfrm>
+                    <a:prstGeom prst="rect">
+                      <a:avLst/>
+                    </a:prstGeom>
+                    <a:noFill/>
+                    <a:ln>
+                      <a:noFill/>
+                    </a:ln>
+                  </pic:spPr>
+                </pic:pic>
+              </a:graphicData>
+            </a:graphic>
+          </wp:inline>
+        </w:drawing>
+      </w:r>
+    </w:p>
     <w:sectPr>
       <w:pgSz w:w="11906" w:h="16838"/>
       <w:pgMar w:top="1417" w:right="1701" w:bottom="1417" w:left="1701" w:header="708" w:footer="708" w:gutter="0"/>

</xml_diff>